<commit_message>
Updates Scottish TA to include GPU-h
</commit_message>
<xml_diff>
--- a/access/ta/Cirrus-TA-ScotAccess-form.docx
+++ b/access/ta/Cirrus-TA-ScotAccess-form.docx
@@ -1,6 +1,6 @@
 
 <file path=word/document.xml><?xml version="1.0" encoding="utf-8"?>
-<w:document xmlns:wpc="http://schemas.microsoft.com/office/word/2010/wordprocessingCanvas" xmlns:cx="http://schemas.microsoft.com/office/drawing/2014/chartex" xmlns:cx1="http://schemas.microsoft.com/office/drawing/2015/9/8/chartex" xmlns:cx2="http://schemas.microsoft.com/office/drawing/2015/10/21/chartex" xmlns:cx3="http://schemas.microsoft.com/office/drawing/2016/5/9/chartex" xmlns:cx4="http://schemas.microsoft.com/office/drawing/2016/5/10/chartex" xmlns:cx5="http://schemas.microsoft.com/office/drawing/2016/5/11/chartex" xmlns:cx6="http://schemas.microsoft.com/office/drawing/2016/5/12/chartex" xmlns:cx7="http://schemas.microsoft.com/office/drawing/2016/5/13/chartex" xmlns:cx8="http://schemas.microsoft.com/office/drawing/2016/5/14/chartex" xmlns:mc="http://schemas.openxmlformats.org/markup-compatibility/2006" xmlns:aink="http://schemas.microsoft.com/office/drawing/2016/ink" xmlns:am3d="http://schemas.microsoft.com/office/drawing/2017/model3d" xmlns:o="urn:schemas-microsoft-com:office:office" xmlns:r="http://schemas.openxmlformats.org/officeDocument/2006/relationships" xmlns:m="http://schemas.openxmlformats.org/officeDocument/2006/math" xmlns:v="urn:schemas-microsoft-com:vml" xmlns:wp14="http://schemas.microsoft.com/office/word/2010/wordprocessingDrawing" xmlns:wp="http://schemas.openxmlformats.org/drawingml/2006/wordprocessingDrawing" xmlns:w10="urn:schemas-microsoft-com:office:word" xmlns:w="http://schemas.openxmlformats.org/wordprocessingml/2006/main" xmlns:w14="http://schemas.microsoft.com/office/word/2010/wordml" xmlns:w15="http://schemas.microsoft.com/office/word/2012/wordml" xmlns:w16cex="http://schemas.microsoft.com/office/word/2018/wordml/cex" xmlns:w16cid="http://schemas.microsoft.com/office/word/2016/wordml/cid" xmlns:w16="http://schemas.microsoft.com/office/word/2018/wordml" xmlns:w16se="http://schemas.microsoft.com/office/word/2015/wordml/symex" xmlns:wpg="http://schemas.microsoft.com/office/word/2010/wordprocessingGroup" xmlns:wpi="http://schemas.microsoft.com/office/word/2010/wordprocessingInk" xmlns:wne="http://schemas.microsoft.com/office/word/2006/wordml" xmlns:wps="http://schemas.microsoft.com/office/word/2010/wordprocessingShape" mc:Ignorable="w14 w15 w16se w16cid w16 w16cex wp14">
+<w:document xmlns:wpc="http://schemas.microsoft.com/office/word/2010/wordprocessingCanvas" xmlns:cx="http://schemas.microsoft.com/office/drawing/2014/chartex" xmlns:cx1="http://schemas.microsoft.com/office/drawing/2015/9/8/chartex" xmlns:cx2="http://schemas.microsoft.com/office/drawing/2015/10/21/chartex" xmlns:cx3="http://schemas.microsoft.com/office/drawing/2016/5/9/chartex" xmlns:cx4="http://schemas.microsoft.com/office/drawing/2016/5/10/chartex" xmlns:cx5="http://schemas.microsoft.com/office/drawing/2016/5/11/chartex" xmlns:cx6="http://schemas.microsoft.com/office/drawing/2016/5/12/chartex" xmlns:cx7="http://schemas.microsoft.com/office/drawing/2016/5/13/chartex" xmlns:cx8="http://schemas.microsoft.com/office/drawing/2016/5/14/chartex" xmlns:mc="http://schemas.openxmlformats.org/markup-compatibility/2006" xmlns:aink="http://schemas.microsoft.com/office/drawing/2016/ink" xmlns:am3d="http://schemas.microsoft.com/office/drawing/2017/model3d" xmlns:o="urn:schemas-microsoft-com:office:office" xmlns:oel="http://schemas.microsoft.com/office/2019/extlst" xmlns:r="http://schemas.openxmlformats.org/officeDocument/2006/relationships" xmlns:m="http://schemas.openxmlformats.org/officeDocument/2006/math" xmlns:v="urn:schemas-microsoft-com:vml" xmlns:wp14="http://schemas.microsoft.com/office/word/2010/wordprocessingDrawing" xmlns:wp="http://schemas.openxmlformats.org/drawingml/2006/wordprocessingDrawing" xmlns:w10="urn:schemas-microsoft-com:office:word" xmlns:w="http://schemas.openxmlformats.org/wordprocessingml/2006/main" xmlns:w14="http://schemas.microsoft.com/office/word/2010/wordml" xmlns:w15="http://schemas.microsoft.com/office/word/2012/wordml" xmlns:w16cex="http://schemas.microsoft.com/office/word/2018/wordml/cex" xmlns:w16cid="http://schemas.microsoft.com/office/word/2016/wordml/cid" xmlns:w16="http://schemas.microsoft.com/office/word/2018/wordml" xmlns:w16sdtdh="http://schemas.microsoft.com/office/word/2020/wordml/sdtdatahash" xmlns:w16se="http://schemas.microsoft.com/office/word/2015/wordml/symex" xmlns:wpg="http://schemas.microsoft.com/office/word/2010/wordprocessingGroup" xmlns:wpi="http://schemas.microsoft.com/office/word/2010/wordprocessingInk" xmlns:wne="http://schemas.microsoft.com/office/word/2006/wordml" xmlns:wps="http://schemas.microsoft.com/office/word/2010/wordprocessingShape" mc:Ignorable="w14 w15 w16se w16cid w16 w16cex w16sdtdh wp14">
   <w:background w:color="EEECE1" w:themeColor="background2"/>
   <w:body>
     <w:p>
@@ -1945,7 +1945,21 @@
           <w:rFonts w:asciiTheme="minorHAnsi" w:hAnsiTheme="minorHAnsi"/>
           <w:b/>
         </w:rPr>
-        <w:t xml:space="preserve"> of the number of core hours used and the types of jobs run (codes, core counts, typical job lengths):</w:t>
+        <w:t xml:space="preserve"> of the number of </w:t>
+      </w:r>
+      <w:r>
+        <w:rPr>
+          <w:rFonts w:asciiTheme="minorHAnsi" w:hAnsiTheme="minorHAnsi"/>
+          <w:b/>
+        </w:rPr>
+        <w:t>Core-h/GPU-h</w:t>
+      </w:r>
+      <w:r>
+        <w:rPr>
+          <w:rFonts w:asciiTheme="minorHAnsi" w:hAnsiTheme="minorHAnsi"/>
+          <w:b/>
+        </w:rPr>
+        <w:t xml:space="preserve"> used and the types of jobs run (codes, core counts, typical job lengths):</w:t>
       </w:r>
     </w:p>
     <w:p>
@@ -2588,17 +2602,36 @@
           <w:rFonts w:asciiTheme="minorHAnsi" w:hAnsiTheme="minorHAnsi"/>
           <w:b/>
         </w:rPr>
-        <w:t xml:space="preserve">Total </w:t>
-      </w:r>
-      <w:proofErr w:type="spellStart"/>
-      <w:r>
-        <w:rPr>
-          <w:rFonts w:asciiTheme="minorHAnsi" w:hAnsiTheme="minorHAnsi"/>
-          <w:b/>
-        </w:rPr>
-        <w:t>CPUh</w:t>
-      </w:r>
-      <w:proofErr w:type="spellEnd"/>
+        <w:t>Total</w:t>
+      </w:r>
+      <w:r>
+        <w:rPr>
+          <w:rFonts w:asciiTheme="minorHAnsi" w:hAnsiTheme="minorHAnsi"/>
+          <w:b/>
+        </w:rPr>
+        <w:t xml:space="preserve"> CPU</w:t>
+      </w:r>
+      <w:r>
+        <w:rPr>
+          <w:rFonts w:asciiTheme="minorHAnsi" w:hAnsiTheme="minorHAnsi"/>
+          <w:b/>
+        </w:rPr>
+        <w:t xml:space="preserve"> </w:t>
+      </w:r>
+      <w:r>
+        <w:rPr>
+          <w:rFonts w:asciiTheme="minorHAnsi" w:hAnsiTheme="minorHAnsi"/>
+          <w:b/>
+        </w:rPr>
+        <w:t>Core-</w:t>
+      </w:r>
+      <w:r>
+        <w:rPr>
+          <w:rFonts w:asciiTheme="minorHAnsi" w:hAnsiTheme="minorHAnsi"/>
+          <w:b/>
+        </w:rPr>
+        <w:t>h</w:t>
+      </w:r>
       <w:r>
         <w:rPr>
           <w:rFonts w:asciiTheme="minorHAnsi" w:hAnsiTheme="minorHAnsi"/>
@@ -2624,13 +2657,27 @@
           <w:rFonts w:asciiTheme="minorHAnsi" w:hAnsiTheme="minorHAnsi"/>
           <w:highlight w:val="cyan"/>
         </w:rPr>
-        <w:t>er total C</w:t>
+        <w:t xml:space="preserve">er total </w:t>
       </w:r>
       <w:r>
         <w:rPr>
           <w:rFonts w:asciiTheme="minorHAnsi" w:hAnsiTheme="minorHAnsi"/>
           <w:highlight w:val="cyan"/>
         </w:rPr>
+        <w:t xml:space="preserve">CPU </w:t>
+      </w:r>
+      <w:r>
+        <w:rPr>
+          <w:rFonts w:asciiTheme="minorHAnsi" w:hAnsiTheme="minorHAnsi"/>
+          <w:highlight w:val="cyan"/>
+        </w:rPr>
+        <w:t>C</w:t>
+      </w:r>
+      <w:r>
+        <w:rPr>
+          <w:rFonts w:asciiTheme="minorHAnsi" w:hAnsiTheme="minorHAnsi"/>
+          <w:highlight w:val="cyan"/>
+        </w:rPr>
         <w:t>ore-</w:t>
       </w:r>
       <w:r>
@@ -2646,6 +2693,76 @@
           <w:highlight w:val="cyan"/>
         </w:rPr>
         <w:t>below</w:t>
+      </w:r>
+      <w:r>
+        <w:rPr>
+          <w:rFonts w:asciiTheme="minorHAnsi" w:hAnsiTheme="minorHAnsi"/>
+          <w:highlight w:val="cyan"/>
+        </w:rPr>
+        <w:t>]</w:t>
+      </w:r>
+    </w:p>
+    <w:p>
+      <w:pPr>
+        <w:ind w:left="270"/>
+        <w:rPr>
+          <w:rFonts w:asciiTheme="minorHAnsi" w:hAnsiTheme="minorHAnsi"/>
+        </w:rPr>
+      </w:pPr>
+      <w:r>
+        <w:rPr>
+          <w:rFonts w:asciiTheme="minorHAnsi" w:hAnsiTheme="minorHAnsi"/>
+          <w:b/>
+        </w:rPr>
+        <w:t>Total GPU</w:t>
+      </w:r>
+      <w:r>
+        <w:rPr>
+          <w:rFonts w:asciiTheme="minorHAnsi" w:hAnsiTheme="minorHAnsi"/>
+          <w:b/>
+        </w:rPr>
+        <w:t>-</w:t>
+      </w:r>
+      <w:r>
+        <w:rPr>
+          <w:rFonts w:asciiTheme="minorHAnsi" w:hAnsiTheme="minorHAnsi"/>
+          <w:b/>
+        </w:rPr>
+        <w:t>h:</w:t>
+      </w:r>
+      <w:r>
+        <w:rPr>
+          <w:rFonts w:asciiTheme="minorHAnsi" w:hAnsiTheme="minorHAnsi"/>
+        </w:rPr>
+        <w:t xml:space="preserve"> </w:t>
+      </w:r>
+      <w:r>
+        <w:rPr>
+          <w:rFonts w:asciiTheme="minorHAnsi" w:hAnsiTheme="minorHAnsi"/>
+          <w:highlight w:val="cyan"/>
+        </w:rPr>
+        <w:t>[Ent</w:t>
+      </w:r>
+      <w:r>
+        <w:rPr>
+          <w:rFonts w:asciiTheme="minorHAnsi" w:hAnsiTheme="minorHAnsi"/>
+          <w:highlight w:val="cyan"/>
+        </w:rPr>
+        <w:t>er total GPU</w:t>
+      </w:r>
+      <w:r>
+        <w:rPr>
+          <w:rFonts w:asciiTheme="minorHAnsi" w:hAnsiTheme="minorHAnsi"/>
+          <w:highlight w:val="cyan"/>
+        </w:rPr>
+        <w:t>-</w:t>
+      </w:r>
+      <w:r>
+        <w:rPr>
+          <w:rFonts w:asciiTheme="minorHAnsi" w:hAnsiTheme="minorHAnsi"/>
+          <w:highlight w:val="cyan"/>
+        </w:rPr>
+        <w:t>h from resource calculation specified in Section 5 below</w:t>
       </w:r>
       <w:r>
         <w:rPr>
@@ -2720,21 +2837,7 @@
         <w:rPr>
           <w:rFonts w:asciiTheme="minorHAnsi" w:hAnsiTheme="minorHAnsi" w:cs="Arial"/>
         </w:rPr>
-        <w:t xml:space="preserve">50 </w:t>
-      </w:r>
-      <w:proofErr w:type="spellStart"/>
-      <w:r>
-        <w:rPr>
-          <w:rFonts w:asciiTheme="minorHAnsi" w:hAnsiTheme="minorHAnsi" w:cs="Arial"/>
-        </w:rPr>
-        <w:t>GiB</w:t>
-      </w:r>
-      <w:proofErr w:type="spellEnd"/>
-      <w:r>
-        <w:rPr>
-          <w:rFonts w:asciiTheme="minorHAnsi" w:hAnsiTheme="minorHAnsi" w:cs="Arial"/>
-        </w:rPr>
-        <w:t xml:space="preserve"> of disk space. If you require more than this you should specify this here and justify t</w:t>
+        <w:t>50 GiB of disk space. If you require more than this you should specify this here and justify t</w:t>
       </w:r>
       <w:r>
         <w:rPr>
@@ -2792,23 +2895,7 @@
           <w:rFonts w:asciiTheme="minorHAnsi" w:hAnsiTheme="minorHAnsi" w:cs="Arial"/>
           <w:highlight w:val="cyan"/>
         </w:rPr>
-        <w:t xml:space="preserve">50 </w:t>
-      </w:r>
-      <w:proofErr w:type="spellStart"/>
-      <w:r>
-        <w:rPr>
-          <w:rFonts w:asciiTheme="minorHAnsi" w:hAnsiTheme="minorHAnsi" w:cs="Arial"/>
-          <w:highlight w:val="cyan"/>
-        </w:rPr>
-        <w:t>GiB</w:t>
-      </w:r>
-      <w:proofErr w:type="spellEnd"/>
-      <w:r>
-        <w:rPr>
-          <w:rFonts w:asciiTheme="minorHAnsi" w:hAnsiTheme="minorHAnsi" w:cs="Arial"/>
-          <w:highlight w:val="cyan"/>
-        </w:rPr>
-        <w:t>]</w:t>
+        <w:t>50 GiB]</w:t>
       </w:r>
     </w:p>
     <w:p>
@@ -2921,7 +3008,19 @@
         <w:rPr>
           <w:rFonts w:asciiTheme="minorHAnsi" w:hAnsiTheme="minorHAnsi" w:cs="Arial"/>
         </w:rPr>
-        <w:t>total C</w:t>
+        <w:t xml:space="preserve">total </w:t>
+      </w:r>
+      <w:r>
+        <w:rPr>
+          <w:rFonts w:asciiTheme="minorHAnsi" w:hAnsiTheme="minorHAnsi" w:cs="Arial"/>
+        </w:rPr>
+        <w:t xml:space="preserve">CPU </w:t>
+      </w:r>
+      <w:r>
+        <w:rPr>
+          <w:rFonts w:asciiTheme="minorHAnsi" w:hAnsiTheme="minorHAnsi" w:cs="Arial"/>
+        </w:rPr>
+        <w:t>C</w:t>
       </w:r>
       <w:r>
         <w:rPr>
@@ -2933,7 +3032,31 @@
         <w:rPr>
           <w:rFonts w:asciiTheme="minorHAnsi" w:hAnsiTheme="minorHAnsi" w:cs="Arial"/>
         </w:rPr>
-        <w:t xml:space="preserve">h </w:t>
+        <w:t>h</w:t>
+      </w:r>
+      <w:r>
+        <w:rPr>
+          <w:rFonts w:asciiTheme="minorHAnsi" w:hAnsiTheme="minorHAnsi" w:cs="Arial"/>
+        </w:rPr>
+        <w:t xml:space="preserve"> and GPU</w:t>
+      </w:r>
+      <w:r>
+        <w:rPr>
+          <w:rFonts w:asciiTheme="minorHAnsi" w:hAnsiTheme="minorHAnsi" w:cs="Arial"/>
+        </w:rPr>
+        <w:t>-</w:t>
+      </w:r>
+      <w:r>
+        <w:rPr>
+          <w:rFonts w:asciiTheme="minorHAnsi" w:hAnsiTheme="minorHAnsi" w:cs="Arial"/>
+        </w:rPr>
+        <w:t>h</w:t>
+      </w:r>
+      <w:r>
+        <w:rPr>
+          <w:rFonts w:asciiTheme="minorHAnsi" w:hAnsiTheme="minorHAnsi" w:cs="Arial"/>
+        </w:rPr>
+        <w:t xml:space="preserve"> </w:t>
       </w:r>
       <w:r>
         <w:rPr>
@@ -2976,16 +3099,8 @@
         <w:rPr>
           <w:rFonts w:asciiTheme="minorHAnsi" w:hAnsiTheme="minorHAnsi" w:cs="Arial"/>
         </w:rPr>
-        <w:t xml:space="preserve">50 </w:t>
-      </w:r>
-      <w:proofErr w:type="spellStart"/>
-      <w:r>
-        <w:rPr>
-          <w:rFonts w:asciiTheme="minorHAnsi" w:hAnsiTheme="minorHAnsi" w:cs="Arial"/>
-        </w:rPr>
-        <w:t>GiB</w:t>
-      </w:r>
-      <w:proofErr w:type="spellEnd"/>
+        <w:t>50 GiB</w:t>
+      </w:r>
       <w:r>
         <w:rPr>
           <w:rFonts w:asciiTheme="minorHAnsi" w:hAnsiTheme="minorHAnsi" w:cs="Arial"/>
@@ -3188,177 +3303,109 @@
           <w:rFonts w:asciiTheme="minorHAnsi" w:hAnsiTheme="minorHAnsi" w:cs="Arial"/>
           <w:highlight w:val="cyan"/>
         </w:rPr>
+        <w:t>[Enter estimated total size in MiB/</w:t>
+      </w:r>
+      <w:r>
+        <w:rPr>
+          <w:rFonts w:asciiTheme="minorHAnsi" w:hAnsiTheme="minorHAnsi" w:cs="Arial"/>
+          <w:highlight w:val="cyan"/>
+        </w:rPr>
+        <w:t>G</w:t>
+      </w:r>
+      <w:r>
+        <w:rPr>
+          <w:rFonts w:asciiTheme="minorHAnsi" w:hAnsiTheme="minorHAnsi" w:cs="Arial"/>
+          <w:highlight w:val="cyan"/>
+        </w:rPr>
+        <w:t>i</w:t>
+      </w:r>
+      <w:r>
+        <w:rPr>
+          <w:rFonts w:asciiTheme="minorHAnsi" w:hAnsiTheme="minorHAnsi" w:cs="Arial"/>
+          <w:highlight w:val="cyan"/>
+        </w:rPr>
+        <w:t>B/T</w:t>
+      </w:r>
+      <w:r>
+        <w:rPr>
+          <w:rFonts w:asciiTheme="minorHAnsi" w:hAnsiTheme="minorHAnsi" w:cs="Arial"/>
+          <w:highlight w:val="cyan"/>
+        </w:rPr>
+        <w:t>i</w:t>
+      </w:r>
+      <w:r>
+        <w:rPr>
+          <w:rFonts w:asciiTheme="minorHAnsi" w:hAnsiTheme="minorHAnsi" w:cs="Arial"/>
+          <w:highlight w:val="cyan"/>
+        </w:rPr>
+        <w:t>B]</w:t>
+      </w:r>
+    </w:p>
+    <w:p>
+      <w:pPr>
+        <w:spacing w:before="120" w:after="120"/>
+        <w:rPr>
+          <w:rFonts w:asciiTheme="minorHAnsi" w:hAnsiTheme="minorHAnsi" w:cs="Arial"/>
+          <w:b/>
+        </w:rPr>
+      </w:pPr>
+      <w:r>
+        <w:rPr>
+          <w:rFonts w:asciiTheme="minorHAnsi" w:hAnsiTheme="minorHAnsi" w:cs="Arial"/>
+          <w:b/>
+        </w:rPr>
+        <w:t>7.3 How much data is produced by each job?</w:t>
+      </w:r>
+    </w:p>
+    <w:p>
+      <w:pPr>
+        <w:spacing w:before="120" w:after="120"/>
+        <w:rPr>
+          <w:rFonts w:asciiTheme="minorHAnsi" w:hAnsiTheme="minorHAnsi" w:cs="Arial"/>
+        </w:rPr>
+      </w:pPr>
+      <w:r>
+        <w:rPr>
+          <w:rFonts w:asciiTheme="minorHAnsi" w:hAnsiTheme="minorHAnsi" w:cs="Arial"/>
+          <w:highlight w:val="cyan"/>
+        </w:rPr>
         <w:t xml:space="preserve">[Enter estimated total size in </w:t>
       </w:r>
-      <w:proofErr w:type="spellStart"/>
       <w:r>
         <w:rPr>
           <w:rFonts w:asciiTheme="minorHAnsi" w:hAnsiTheme="minorHAnsi" w:cs="Arial"/>
           <w:highlight w:val="cyan"/>
         </w:rPr>
-        <w:t>MiB</w:t>
-      </w:r>
-      <w:proofErr w:type="spellEnd"/>
+        <w:t>MiB/</w:t>
+      </w:r>
       <w:r>
         <w:rPr>
           <w:rFonts w:asciiTheme="minorHAnsi" w:hAnsiTheme="minorHAnsi" w:cs="Arial"/>
           <w:highlight w:val="cyan"/>
         </w:rPr>
-        <w:t>/</w:t>
-      </w:r>
-      <w:proofErr w:type="spellStart"/>
+        <w:t>G</w:t>
+      </w:r>
       <w:r>
         <w:rPr>
           <w:rFonts w:asciiTheme="minorHAnsi" w:hAnsiTheme="minorHAnsi" w:cs="Arial"/>
           <w:highlight w:val="cyan"/>
         </w:rPr>
-        <w:t>G</w:t>
+        <w:t>i</w:t>
       </w:r>
       <w:r>
         <w:rPr>
           <w:rFonts w:asciiTheme="minorHAnsi" w:hAnsiTheme="minorHAnsi" w:cs="Arial"/>
           <w:highlight w:val="cyan"/>
         </w:rPr>
-        <w:t>i</w:t>
+        <w:t>B/T</w:t>
       </w:r>
       <w:r>
         <w:rPr>
           <w:rFonts w:asciiTheme="minorHAnsi" w:hAnsiTheme="minorHAnsi" w:cs="Arial"/>
           <w:highlight w:val="cyan"/>
         </w:rPr>
-        <w:t>B</w:t>
-      </w:r>
-      <w:proofErr w:type="spellEnd"/>
-      <w:r>
-        <w:rPr>
-          <w:rFonts w:asciiTheme="minorHAnsi" w:hAnsiTheme="minorHAnsi" w:cs="Arial"/>
-          <w:highlight w:val="cyan"/>
-        </w:rPr>
-        <w:t>/</w:t>
-      </w:r>
-      <w:proofErr w:type="spellStart"/>
-      <w:r>
-        <w:rPr>
-          <w:rFonts w:asciiTheme="minorHAnsi" w:hAnsiTheme="minorHAnsi" w:cs="Arial"/>
-          <w:highlight w:val="cyan"/>
-        </w:rPr>
-        <w:t>T</w:t>
-      </w:r>
-      <w:r>
-        <w:rPr>
-          <w:rFonts w:asciiTheme="minorHAnsi" w:hAnsiTheme="minorHAnsi" w:cs="Arial"/>
-          <w:highlight w:val="cyan"/>
-        </w:rPr>
-        <w:t>i</w:t>
-      </w:r>
-      <w:r>
-        <w:rPr>
-          <w:rFonts w:asciiTheme="minorHAnsi" w:hAnsiTheme="minorHAnsi" w:cs="Arial"/>
-          <w:highlight w:val="cyan"/>
-        </w:rPr>
-        <w:t>B</w:t>
-      </w:r>
-      <w:proofErr w:type="spellEnd"/>
-      <w:r>
-        <w:rPr>
-          <w:rFonts w:asciiTheme="minorHAnsi" w:hAnsiTheme="minorHAnsi" w:cs="Arial"/>
-          <w:highlight w:val="cyan"/>
-        </w:rPr>
-        <w:t>]</w:t>
-      </w:r>
-    </w:p>
-    <w:p>
-      <w:pPr>
-        <w:spacing w:before="120" w:after="120"/>
-        <w:rPr>
-          <w:rFonts w:asciiTheme="minorHAnsi" w:hAnsiTheme="minorHAnsi" w:cs="Arial"/>
-          <w:b/>
-        </w:rPr>
-      </w:pPr>
-      <w:r>
-        <w:rPr>
-          <w:rFonts w:asciiTheme="minorHAnsi" w:hAnsiTheme="minorHAnsi" w:cs="Arial"/>
-          <w:b/>
-        </w:rPr>
-        <w:t>7.3 How much data is produced by each job?</w:t>
-      </w:r>
-    </w:p>
-    <w:p>
-      <w:pPr>
-        <w:spacing w:before="120" w:after="120"/>
-        <w:rPr>
-          <w:rFonts w:asciiTheme="minorHAnsi" w:hAnsiTheme="minorHAnsi" w:cs="Arial"/>
-        </w:rPr>
-      </w:pPr>
-      <w:r>
-        <w:rPr>
-          <w:rFonts w:asciiTheme="minorHAnsi" w:hAnsiTheme="minorHAnsi" w:cs="Arial"/>
-          <w:highlight w:val="cyan"/>
-        </w:rPr>
-        <w:t xml:space="preserve">[Enter estimated total size in </w:t>
-      </w:r>
-      <w:proofErr w:type="spellStart"/>
-      <w:r>
-        <w:rPr>
-          <w:rFonts w:asciiTheme="minorHAnsi" w:hAnsiTheme="minorHAnsi" w:cs="Arial"/>
-          <w:highlight w:val="cyan"/>
-        </w:rPr>
-        <w:t>MiB</w:t>
-      </w:r>
-      <w:proofErr w:type="spellEnd"/>
-      <w:r>
-        <w:rPr>
-          <w:rFonts w:asciiTheme="minorHAnsi" w:hAnsiTheme="minorHAnsi" w:cs="Arial"/>
-          <w:highlight w:val="cyan"/>
-        </w:rPr>
-        <w:t>/</w:t>
-      </w:r>
-      <w:proofErr w:type="spellStart"/>
-      <w:r>
-        <w:rPr>
-          <w:rFonts w:asciiTheme="minorHAnsi" w:hAnsiTheme="minorHAnsi" w:cs="Arial"/>
-          <w:highlight w:val="cyan"/>
-        </w:rPr>
-        <w:t>G</w:t>
-      </w:r>
-      <w:r>
-        <w:rPr>
-          <w:rFonts w:asciiTheme="minorHAnsi" w:hAnsiTheme="minorHAnsi" w:cs="Arial"/>
-          <w:highlight w:val="cyan"/>
-        </w:rPr>
-        <w:t>i</w:t>
-      </w:r>
-      <w:r>
-        <w:rPr>
-          <w:rFonts w:asciiTheme="minorHAnsi" w:hAnsiTheme="minorHAnsi" w:cs="Arial"/>
-          <w:highlight w:val="cyan"/>
-        </w:rPr>
-        <w:t>B</w:t>
-      </w:r>
-      <w:proofErr w:type="spellEnd"/>
-      <w:r>
-        <w:rPr>
-          <w:rFonts w:asciiTheme="minorHAnsi" w:hAnsiTheme="minorHAnsi" w:cs="Arial"/>
-          <w:highlight w:val="cyan"/>
-        </w:rPr>
-        <w:t>/</w:t>
-      </w:r>
-      <w:proofErr w:type="spellStart"/>
-      <w:r>
-        <w:rPr>
-          <w:rFonts w:asciiTheme="minorHAnsi" w:hAnsiTheme="minorHAnsi" w:cs="Arial"/>
-          <w:highlight w:val="cyan"/>
-        </w:rPr>
-        <w:t>T</w:t>
-      </w:r>
-      <w:r>
-        <w:rPr>
-          <w:rFonts w:asciiTheme="minorHAnsi" w:hAnsiTheme="minorHAnsi" w:cs="Arial"/>
-          <w:highlight w:val="cyan"/>
-        </w:rPr>
         <w:t>iB</w:t>
       </w:r>
-      <w:proofErr w:type="spellEnd"/>
       <w:r>
         <w:rPr>
           <w:rFonts w:asciiTheme="minorHAnsi" w:hAnsiTheme="minorHAnsi" w:cs="Arial"/>
@@ -4147,7 +4194,7 @@
 </file>
 
 <file path=word/endnotes.xml><?xml version="1.0" encoding="utf-8"?>
-<w:endnotes xmlns:wpc="http://schemas.microsoft.com/office/word/2010/wordprocessingCanvas" xmlns:cx="http://schemas.microsoft.com/office/drawing/2014/chartex" xmlns:cx1="http://schemas.microsoft.com/office/drawing/2015/9/8/chartex" xmlns:cx2="http://schemas.microsoft.com/office/drawing/2015/10/21/chartex" xmlns:cx3="http://schemas.microsoft.com/office/drawing/2016/5/9/chartex" xmlns:cx4="http://schemas.microsoft.com/office/drawing/2016/5/10/chartex" xmlns:cx5="http://schemas.microsoft.com/office/drawing/2016/5/11/chartex" xmlns:cx6="http://schemas.microsoft.com/office/drawing/2016/5/12/chartex" xmlns:cx7="http://schemas.microsoft.com/office/drawing/2016/5/13/chartex" xmlns:cx8="http://schemas.microsoft.com/office/drawing/2016/5/14/chartex" xmlns:mc="http://schemas.openxmlformats.org/markup-compatibility/2006" xmlns:aink="http://schemas.microsoft.com/office/drawing/2016/ink" xmlns:am3d="http://schemas.microsoft.com/office/drawing/2017/model3d" xmlns:o="urn:schemas-microsoft-com:office:office" xmlns:r="http://schemas.openxmlformats.org/officeDocument/2006/relationships" xmlns:m="http://schemas.openxmlformats.org/officeDocument/2006/math" xmlns:v="urn:schemas-microsoft-com:vml" xmlns:wp14="http://schemas.microsoft.com/office/word/2010/wordprocessingDrawing" xmlns:wp="http://schemas.openxmlformats.org/drawingml/2006/wordprocessingDrawing" xmlns:w10="urn:schemas-microsoft-com:office:word" xmlns:w="http://schemas.openxmlformats.org/wordprocessingml/2006/main" xmlns:w14="http://schemas.microsoft.com/office/word/2010/wordml" xmlns:w15="http://schemas.microsoft.com/office/word/2012/wordml" xmlns:w16cex="http://schemas.microsoft.com/office/word/2018/wordml/cex" xmlns:w16cid="http://schemas.microsoft.com/office/word/2016/wordml/cid" xmlns:w16="http://schemas.microsoft.com/office/word/2018/wordml" xmlns:w16se="http://schemas.microsoft.com/office/word/2015/wordml/symex" xmlns:wpg="http://schemas.microsoft.com/office/word/2010/wordprocessingGroup" xmlns:wpi="http://schemas.microsoft.com/office/word/2010/wordprocessingInk" xmlns:wne="http://schemas.microsoft.com/office/word/2006/wordml" xmlns:wps="http://schemas.microsoft.com/office/word/2010/wordprocessingShape" mc:Ignorable="w14 w15 w16se w16cid w16 w16cex wp14">
+<w:endnotes xmlns:wpc="http://schemas.microsoft.com/office/word/2010/wordprocessingCanvas" xmlns:cx="http://schemas.microsoft.com/office/drawing/2014/chartex" xmlns:cx1="http://schemas.microsoft.com/office/drawing/2015/9/8/chartex" xmlns:cx2="http://schemas.microsoft.com/office/drawing/2015/10/21/chartex" xmlns:cx3="http://schemas.microsoft.com/office/drawing/2016/5/9/chartex" xmlns:cx4="http://schemas.microsoft.com/office/drawing/2016/5/10/chartex" xmlns:cx5="http://schemas.microsoft.com/office/drawing/2016/5/11/chartex" xmlns:cx6="http://schemas.microsoft.com/office/drawing/2016/5/12/chartex" xmlns:cx7="http://schemas.microsoft.com/office/drawing/2016/5/13/chartex" xmlns:cx8="http://schemas.microsoft.com/office/drawing/2016/5/14/chartex" xmlns:mc="http://schemas.openxmlformats.org/markup-compatibility/2006" xmlns:aink="http://schemas.microsoft.com/office/drawing/2016/ink" xmlns:am3d="http://schemas.microsoft.com/office/drawing/2017/model3d" xmlns:o="urn:schemas-microsoft-com:office:office" xmlns:oel="http://schemas.microsoft.com/office/2019/extlst" xmlns:r="http://schemas.openxmlformats.org/officeDocument/2006/relationships" xmlns:m="http://schemas.openxmlformats.org/officeDocument/2006/math" xmlns:v="urn:schemas-microsoft-com:vml" xmlns:wp14="http://schemas.microsoft.com/office/word/2010/wordprocessingDrawing" xmlns:wp="http://schemas.openxmlformats.org/drawingml/2006/wordprocessingDrawing" xmlns:w10="urn:schemas-microsoft-com:office:word" xmlns:w="http://schemas.openxmlformats.org/wordprocessingml/2006/main" xmlns:w14="http://schemas.microsoft.com/office/word/2010/wordml" xmlns:w15="http://schemas.microsoft.com/office/word/2012/wordml" xmlns:w16cex="http://schemas.microsoft.com/office/word/2018/wordml/cex" xmlns:w16cid="http://schemas.microsoft.com/office/word/2016/wordml/cid" xmlns:w16="http://schemas.microsoft.com/office/word/2018/wordml" xmlns:w16sdtdh="http://schemas.microsoft.com/office/word/2020/wordml/sdtdatahash" xmlns:w16se="http://schemas.microsoft.com/office/word/2015/wordml/symex" xmlns:wpg="http://schemas.microsoft.com/office/word/2010/wordprocessingGroup" xmlns:wpi="http://schemas.microsoft.com/office/word/2010/wordprocessingInk" xmlns:wne="http://schemas.microsoft.com/office/word/2006/wordml" xmlns:wps="http://schemas.microsoft.com/office/word/2010/wordprocessingShape" mc:Ignorable="w14 w15 w16se w16cid w16 w16cex w16sdtdh wp14">
   <w:endnote w:type="separator" w:id="-1">
     <w:p>
       <w:r>
@@ -4166,7 +4213,7 @@
 </file>
 
 <file path=word/footer1.xml><?xml version="1.0" encoding="utf-8"?>
-<w:ftr xmlns:wpc="http://schemas.microsoft.com/office/word/2010/wordprocessingCanvas" xmlns:cx="http://schemas.microsoft.com/office/drawing/2014/chartex" xmlns:cx1="http://schemas.microsoft.com/office/drawing/2015/9/8/chartex" xmlns:cx2="http://schemas.microsoft.com/office/drawing/2015/10/21/chartex" xmlns:cx3="http://schemas.microsoft.com/office/drawing/2016/5/9/chartex" xmlns:cx4="http://schemas.microsoft.com/office/drawing/2016/5/10/chartex" xmlns:cx5="http://schemas.microsoft.com/office/drawing/2016/5/11/chartex" xmlns:cx6="http://schemas.microsoft.com/office/drawing/2016/5/12/chartex" xmlns:cx7="http://schemas.microsoft.com/office/drawing/2016/5/13/chartex" xmlns:cx8="http://schemas.microsoft.com/office/drawing/2016/5/14/chartex" xmlns:mc="http://schemas.openxmlformats.org/markup-compatibility/2006" xmlns:aink="http://schemas.microsoft.com/office/drawing/2016/ink" xmlns:am3d="http://schemas.microsoft.com/office/drawing/2017/model3d" xmlns:o="urn:schemas-microsoft-com:office:office" xmlns:r="http://schemas.openxmlformats.org/officeDocument/2006/relationships" xmlns:m="http://schemas.openxmlformats.org/officeDocument/2006/math" xmlns:v="urn:schemas-microsoft-com:vml" xmlns:wp14="http://schemas.microsoft.com/office/word/2010/wordprocessingDrawing" xmlns:wp="http://schemas.openxmlformats.org/drawingml/2006/wordprocessingDrawing" xmlns:w10="urn:schemas-microsoft-com:office:word" xmlns:w="http://schemas.openxmlformats.org/wordprocessingml/2006/main" xmlns:w14="http://schemas.microsoft.com/office/word/2010/wordml" xmlns:w15="http://schemas.microsoft.com/office/word/2012/wordml" xmlns:w16cex="http://schemas.microsoft.com/office/word/2018/wordml/cex" xmlns:w16cid="http://schemas.microsoft.com/office/word/2016/wordml/cid" xmlns:w16="http://schemas.microsoft.com/office/word/2018/wordml" xmlns:w16se="http://schemas.microsoft.com/office/word/2015/wordml/symex" xmlns:wpg="http://schemas.microsoft.com/office/word/2010/wordprocessingGroup" xmlns:wpi="http://schemas.microsoft.com/office/word/2010/wordprocessingInk" xmlns:wne="http://schemas.microsoft.com/office/word/2006/wordml" xmlns:wps="http://schemas.microsoft.com/office/word/2010/wordprocessingShape" mc:Ignorable="w14 w15 w16se w16cid w16 w16cex wp14">
+<w:ftr xmlns:wpc="http://schemas.microsoft.com/office/word/2010/wordprocessingCanvas" xmlns:cx="http://schemas.microsoft.com/office/drawing/2014/chartex" xmlns:cx1="http://schemas.microsoft.com/office/drawing/2015/9/8/chartex" xmlns:cx2="http://schemas.microsoft.com/office/drawing/2015/10/21/chartex" xmlns:cx3="http://schemas.microsoft.com/office/drawing/2016/5/9/chartex" xmlns:cx4="http://schemas.microsoft.com/office/drawing/2016/5/10/chartex" xmlns:cx5="http://schemas.microsoft.com/office/drawing/2016/5/11/chartex" xmlns:cx6="http://schemas.microsoft.com/office/drawing/2016/5/12/chartex" xmlns:cx7="http://schemas.microsoft.com/office/drawing/2016/5/13/chartex" xmlns:cx8="http://schemas.microsoft.com/office/drawing/2016/5/14/chartex" xmlns:mc="http://schemas.openxmlformats.org/markup-compatibility/2006" xmlns:aink="http://schemas.microsoft.com/office/drawing/2016/ink" xmlns:am3d="http://schemas.microsoft.com/office/drawing/2017/model3d" xmlns:o="urn:schemas-microsoft-com:office:office" xmlns:oel="http://schemas.microsoft.com/office/2019/extlst" xmlns:r="http://schemas.openxmlformats.org/officeDocument/2006/relationships" xmlns:m="http://schemas.openxmlformats.org/officeDocument/2006/math" xmlns:v="urn:schemas-microsoft-com:vml" xmlns:wp14="http://schemas.microsoft.com/office/word/2010/wordprocessingDrawing" xmlns:wp="http://schemas.openxmlformats.org/drawingml/2006/wordprocessingDrawing" xmlns:w10="urn:schemas-microsoft-com:office:word" xmlns:w="http://schemas.openxmlformats.org/wordprocessingml/2006/main" xmlns:w14="http://schemas.microsoft.com/office/word/2010/wordml" xmlns:w15="http://schemas.microsoft.com/office/word/2012/wordml" xmlns:w16cex="http://schemas.microsoft.com/office/word/2018/wordml/cex" xmlns:w16cid="http://schemas.microsoft.com/office/word/2016/wordml/cid" xmlns:w16="http://schemas.microsoft.com/office/word/2018/wordml" xmlns:w16sdtdh="http://schemas.microsoft.com/office/word/2020/wordml/sdtdatahash" xmlns:w16se="http://schemas.microsoft.com/office/word/2015/wordml/symex" xmlns:wpg="http://schemas.microsoft.com/office/word/2010/wordprocessingGroup" xmlns:wpi="http://schemas.microsoft.com/office/word/2010/wordprocessingInk" xmlns:wne="http://schemas.microsoft.com/office/word/2006/wordml" xmlns:wps="http://schemas.microsoft.com/office/word/2010/wordprocessingShape" mc:Ignorable="w14 w15 w16se w16cid w16 w16cex w16sdtdh wp14">
   <w:p>
     <w:pPr>
       <w:pStyle w:val="Footer"/>
@@ -4176,7 +4223,7 @@
 </file>
 
 <file path=word/footer2.xml><?xml version="1.0" encoding="utf-8"?>
-<w:ftr xmlns:wpc="http://schemas.microsoft.com/office/word/2010/wordprocessingCanvas" xmlns:cx="http://schemas.microsoft.com/office/drawing/2014/chartex" xmlns:cx1="http://schemas.microsoft.com/office/drawing/2015/9/8/chartex" xmlns:cx2="http://schemas.microsoft.com/office/drawing/2015/10/21/chartex" xmlns:cx3="http://schemas.microsoft.com/office/drawing/2016/5/9/chartex" xmlns:cx4="http://schemas.microsoft.com/office/drawing/2016/5/10/chartex" xmlns:cx5="http://schemas.microsoft.com/office/drawing/2016/5/11/chartex" xmlns:cx6="http://schemas.microsoft.com/office/drawing/2016/5/12/chartex" xmlns:cx7="http://schemas.microsoft.com/office/drawing/2016/5/13/chartex" xmlns:cx8="http://schemas.microsoft.com/office/drawing/2016/5/14/chartex" xmlns:mc="http://schemas.openxmlformats.org/markup-compatibility/2006" xmlns:aink="http://schemas.microsoft.com/office/drawing/2016/ink" xmlns:am3d="http://schemas.microsoft.com/office/drawing/2017/model3d" xmlns:o="urn:schemas-microsoft-com:office:office" xmlns:r="http://schemas.openxmlformats.org/officeDocument/2006/relationships" xmlns:m="http://schemas.openxmlformats.org/officeDocument/2006/math" xmlns:v="urn:schemas-microsoft-com:vml" xmlns:wp14="http://schemas.microsoft.com/office/word/2010/wordprocessingDrawing" xmlns:wp="http://schemas.openxmlformats.org/drawingml/2006/wordprocessingDrawing" xmlns:w10="urn:schemas-microsoft-com:office:word" xmlns:w="http://schemas.openxmlformats.org/wordprocessingml/2006/main" xmlns:w14="http://schemas.microsoft.com/office/word/2010/wordml" xmlns:w15="http://schemas.microsoft.com/office/word/2012/wordml" xmlns:w16cex="http://schemas.microsoft.com/office/word/2018/wordml/cex" xmlns:w16cid="http://schemas.microsoft.com/office/word/2016/wordml/cid" xmlns:w16="http://schemas.microsoft.com/office/word/2018/wordml" xmlns:w16se="http://schemas.microsoft.com/office/word/2015/wordml/symex" xmlns:wpg="http://schemas.microsoft.com/office/word/2010/wordprocessingGroup" xmlns:wpi="http://schemas.microsoft.com/office/word/2010/wordprocessingInk" xmlns:wne="http://schemas.microsoft.com/office/word/2006/wordml" xmlns:wps="http://schemas.microsoft.com/office/word/2010/wordprocessingShape" mc:Ignorable="w14 w15 w16se w16cid w16 w16cex wp14">
+<w:ftr xmlns:wpc="http://schemas.microsoft.com/office/word/2010/wordprocessingCanvas" xmlns:cx="http://schemas.microsoft.com/office/drawing/2014/chartex" xmlns:cx1="http://schemas.microsoft.com/office/drawing/2015/9/8/chartex" xmlns:cx2="http://schemas.microsoft.com/office/drawing/2015/10/21/chartex" xmlns:cx3="http://schemas.microsoft.com/office/drawing/2016/5/9/chartex" xmlns:cx4="http://schemas.microsoft.com/office/drawing/2016/5/10/chartex" xmlns:cx5="http://schemas.microsoft.com/office/drawing/2016/5/11/chartex" xmlns:cx6="http://schemas.microsoft.com/office/drawing/2016/5/12/chartex" xmlns:cx7="http://schemas.microsoft.com/office/drawing/2016/5/13/chartex" xmlns:cx8="http://schemas.microsoft.com/office/drawing/2016/5/14/chartex" xmlns:mc="http://schemas.openxmlformats.org/markup-compatibility/2006" xmlns:aink="http://schemas.microsoft.com/office/drawing/2016/ink" xmlns:am3d="http://schemas.microsoft.com/office/drawing/2017/model3d" xmlns:o="urn:schemas-microsoft-com:office:office" xmlns:oel="http://schemas.microsoft.com/office/2019/extlst" xmlns:r="http://schemas.openxmlformats.org/officeDocument/2006/relationships" xmlns:m="http://schemas.openxmlformats.org/officeDocument/2006/math" xmlns:v="urn:schemas-microsoft-com:vml" xmlns:wp14="http://schemas.microsoft.com/office/word/2010/wordprocessingDrawing" xmlns:wp="http://schemas.openxmlformats.org/drawingml/2006/wordprocessingDrawing" xmlns:w10="urn:schemas-microsoft-com:office:word" xmlns:w="http://schemas.openxmlformats.org/wordprocessingml/2006/main" xmlns:w14="http://schemas.microsoft.com/office/word/2010/wordml" xmlns:w15="http://schemas.microsoft.com/office/word/2012/wordml" xmlns:w16cex="http://schemas.microsoft.com/office/word/2018/wordml/cex" xmlns:w16cid="http://schemas.microsoft.com/office/word/2016/wordml/cid" xmlns:w16="http://schemas.microsoft.com/office/word/2018/wordml" xmlns:w16sdtdh="http://schemas.microsoft.com/office/word/2020/wordml/sdtdatahash" xmlns:w16se="http://schemas.microsoft.com/office/word/2015/wordml/symex" xmlns:wpg="http://schemas.microsoft.com/office/word/2010/wordprocessingGroup" xmlns:wpi="http://schemas.microsoft.com/office/word/2010/wordprocessingInk" xmlns:wne="http://schemas.microsoft.com/office/word/2006/wordml" xmlns:wps="http://schemas.microsoft.com/office/word/2010/wordprocessingShape" mc:Ignorable="w14 w15 w16se w16cid w16 w16cex w16sdtdh wp14">
   <w:p>
     <w:pPr>
       <w:pStyle w:val="Footer"/>
@@ -4369,7 +4416,7 @@
 </file>
 
 <file path=word/footer3.xml><?xml version="1.0" encoding="utf-8"?>
-<w:ftr xmlns:wpc="http://schemas.microsoft.com/office/word/2010/wordprocessingCanvas" xmlns:cx="http://schemas.microsoft.com/office/drawing/2014/chartex" xmlns:cx1="http://schemas.microsoft.com/office/drawing/2015/9/8/chartex" xmlns:cx2="http://schemas.microsoft.com/office/drawing/2015/10/21/chartex" xmlns:cx3="http://schemas.microsoft.com/office/drawing/2016/5/9/chartex" xmlns:cx4="http://schemas.microsoft.com/office/drawing/2016/5/10/chartex" xmlns:cx5="http://schemas.microsoft.com/office/drawing/2016/5/11/chartex" xmlns:cx6="http://schemas.microsoft.com/office/drawing/2016/5/12/chartex" xmlns:cx7="http://schemas.microsoft.com/office/drawing/2016/5/13/chartex" xmlns:cx8="http://schemas.microsoft.com/office/drawing/2016/5/14/chartex" xmlns:mc="http://schemas.openxmlformats.org/markup-compatibility/2006" xmlns:aink="http://schemas.microsoft.com/office/drawing/2016/ink" xmlns:am3d="http://schemas.microsoft.com/office/drawing/2017/model3d" xmlns:o="urn:schemas-microsoft-com:office:office" xmlns:r="http://schemas.openxmlformats.org/officeDocument/2006/relationships" xmlns:m="http://schemas.openxmlformats.org/officeDocument/2006/math" xmlns:v="urn:schemas-microsoft-com:vml" xmlns:wp14="http://schemas.microsoft.com/office/word/2010/wordprocessingDrawing" xmlns:wp="http://schemas.openxmlformats.org/drawingml/2006/wordprocessingDrawing" xmlns:w10="urn:schemas-microsoft-com:office:word" xmlns:w="http://schemas.openxmlformats.org/wordprocessingml/2006/main" xmlns:w14="http://schemas.microsoft.com/office/word/2010/wordml" xmlns:w15="http://schemas.microsoft.com/office/word/2012/wordml" xmlns:w16cex="http://schemas.microsoft.com/office/word/2018/wordml/cex" xmlns:w16cid="http://schemas.microsoft.com/office/word/2016/wordml/cid" xmlns:w16="http://schemas.microsoft.com/office/word/2018/wordml" xmlns:w16se="http://schemas.microsoft.com/office/word/2015/wordml/symex" xmlns:wpg="http://schemas.microsoft.com/office/word/2010/wordprocessingGroup" xmlns:wpi="http://schemas.microsoft.com/office/word/2010/wordprocessingInk" xmlns:wne="http://schemas.microsoft.com/office/word/2006/wordml" xmlns:wps="http://schemas.microsoft.com/office/word/2010/wordprocessingShape" mc:Ignorable="w14 w15 w16se w16cid w16 w16cex wp14">
+<w:ftr xmlns:wpc="http://schemas.microsoft.com/office/word/2010/wordprocessingCanvas" xmlns:cx="http://schemas.microsoft.com/office/drawing/2014/chartex" xmlns:cx1="http://schemas.microsoft.com/office/drawing/2015/9/8/chartex" xmlns:cx2="http://schemas.microsoft.com/office/drawing/2015/10/21/chartex" xmlns:cx3="http://schemas.microsoft.com/office/drawing/2016/5/9/chartex" xmlns:cx4="http://schemas.microsoft.com/office/drawing/2016/5/10/chartex" xmlns:cx5="http://schemas.microsoft.com/office/drawing/2016/5/11/chartex" xmlns:cx6="http://schemas.microsoft.com/office/drawing/2016/5/12/chartex" xmlns:cx7="http://schemas.microsoft.com/office/drawing/2016/5/13/chartex" xmlns:cx8="http://schemas.microsoft.com/office/drawing/2016/5/14/chartex" xmlns:mc="http://schemas.openxmlformats.org/markup-compatibility/2006" xmlns:aink="http://schemas.microsoft.com/office/drawing/2016/ink" xmlns:am3d="http://schemas.microsoft.com/office/drawing/2017/model3d" xmlns:o="urn:schemas-microsoft-com:office:office" xmlns:oel="http://schemas.microsoft.com/office/2019/extlst" xmlns:r="http://schemas.openxmlformats.org/officeDocument/2006/relationships" xmlns:m="http://schemas.openxmlformats.org/officeDocument/2006/math" xmlns:v="urn:schemas-microsoft-com:vml" xmlns:wp14="http://schemas.microsoft.com/office/word/2010/wordprocessingDrawing" xmlns:wp="http://schemas.openxmlformats.org/drawingml/2006/wordprocessingDrawing" xmlns:w10="urn:schemas-microsoft-com:office:word" xmlns:w="http://schemas.openxmlformats.org/wordprocessingml/2006/main" xmlns:w14="http://schemas.microsoft.com/office/word/2010/wordml" xmlns:w15="http://schemas.microsoft.com/office/word/2012/wordml" xmlns:w16cex="http://schemas.microsoft.com/office/word/2018/wordml/cex" xmlns:w16cid="http://schemas.microsoft.com/office/word/2016/wordml/cid" xmlns:w16="http://schemas.microsoft.com/office/word/2018/wordml" xmlns:w16sdtdh="http://schemas.microsoft.com/office/word/2020/wordml/sdtdatahash" xmlns:w16se="http://schemas.microsoft.com/office/word/2015/wordml/symex" xmlns:wpg="http://schemas.microsoft.com/office/word/2010/wordprocessingGroup" xmlns:wpi="http://schemas.microsoft.com/office/word/2010/wordprocessingInk" xmlns:wne="http://schemas.microsoft.com/office/word/2006/wordml" xmlns:wps="http://schemas.microsoft.com/office/word/2010/wordprocessingShape" mc:Ignorable="w14 w15 w16se w16cid w16 w16cex w16sdtdh wp14">
   <w:p>
     <w:pPr>
       <w:pStyle w:val="Footer"/>
@@ -4379,7 +4426,7 @@
 </file>
 
 <file path=word/footnotes.xml><?xml version="1.0" encoding="utf-8"?>
-<w:footnotes xmlns:wpc="http://schemas.microsoft.com/office/word/2010/wordprocessingCanvas" xmlns:cx="http://schemas.microsoft.com/office/drawing/2014/chartex" xmlns:cx1="http://schemas.microsoft.com/office/drawing/2015/9/8/chartex" xmlns:cx2="http://schemas.microsoft.com/office/drawing/2015/10/21/chartex" xmlns:cx3="http://schemas.microsoft.com/office/drawing/2016/5/9/chartex" xmlns:cx4="http://schemas.microsoft.com/office/drawing/2016/5/10/chartex" xmlns:cx5="http://schemas.microsoft.com/office/drawing/2016/5/11/chartex" xmlns:cx6="http://schemas.microsoft.com/office/drawing/2016/5/12/chartex" xmlns:cx7="http://schemas.microsoft.com/office/drawing/2016/5/13/chartex" xmlns:cx8="http://schemas.microsoft.com/office/drawing/2016/5/14/chartex" xmlns:mc="http://schemas.openxmlformats.org/markup-compatibility/2006" xmlns:aink="http://schemas.microsoft.com/office/drawing/2016/ink" xmlns:am3d="http://schemas.microsoft.com/office/drawing/2017/model3d" xmlns:o="urn:schemas-microsoft-com:office:office" xmlns:r="http://schemas.openxmlformats.org/officeDocument/2006/relationships" xmlns:m="http://schemas.openxmlformats.org/officeDocument/2006/math" xmlns:v="urn:schemas-microsoft-com:vml" xmlns:wp14="http://schemas.microsoft.com/office/word/2010/wordprocessingDrawing" xmlns:wp="http://schemas.openxmlformats.org/drawingml/2006/wordprocessingDrawing" xmlns:w10="urn:schemas-microsoft-com:office:word" xmlns:w="http://schemas.openxmlformats.org/wordprocessingml/2006/main" xmlns:w14="http://schemas.microsoft.com/office/word/2010/wordml" xmlns:w15="http://schemas.microsoft.com/office/word/2012/wordml" xmlns:w16cex="http://schemas.microsoft.com/office/word/2018/wordml/cex" xmlns:w16cid="http://schemas.microsoft.com/office/word/2016/wordml/cid" xmlns:w16="http://schemas.microsoft.com/office/word/2018/wordml" xmlns:w16se="http://schemas.microsoft.com/office/word/2015/wordml/symex" xmlns:wpg="http://schemas.microsoft.com/office/word/2010/wordprocessingGroup" xmlns:wpi="http://schemas.microsoft.com/office/word/2010/wordprocessingInk" xmlns:wne="http://schemas.microsoft.com/office/word/2006/wordml" xmlns:wps="http://schemas.microsoft.com/office/word/2010/wordprocessingShape" mc:Ignorable="w14 w15 w16se w16cid w16 w16cex wp14">
+<w:footnotes xmlns:wpc="http://schemas.microsoft.com/office/word/2010/wordprocessingCanvas" xmlns:cx="http://schemas.microsoft.com/office/drawing/2014/chartex" xmlns:cx1="http://schemas.microsoft.com/office/drawing/2015/9/8/chartex" xmlns:cx2="http://schemas.microsoft.com/office/drawing/2015/10/21/chartex" xmlns:cx3="http://schemas.microsoft.com/office/drawing/2016/5/9/chartex" xmlns:cx4="http://schemas.microsoft.com/office/drawing/2016/5/10/chartex" xmlns:cx5="http://schemas.microsoft.com/office/drawing/2016/5/11/chartex" xmlns:cx6="http://schemas.microsoft.com/office/drawing/2016/5/12/chartex" xmlns:cx7="http://schemas.microsoft.com/office/drawing/2016/5/13/chartex" xmlns:cx8="http://schemas.microsoft.com/office/drawing/2016/5/14/chartex" xmlns:mc="http://schemas.openxmlformats.org/markup-compatibility/2006" xmlns:aink="http://schemas.microsoft.com/office/drawing/2016/ink" xmlns:am3d="http://schemas.microsoft.com/office/drawing/2017/model3d" xmlns:o="urn:schemas-microsoft-com:office:office" xmlns:oel="http://schemas.microsoft.com/office/2019/extlst" xmlns:r="http://schemas.openxmlformats.org/officeDocument/2006/relationships" xmlns:m="http://schemas.openxmlformats.org/officeDocument/2006/math" xmlns:v="urn:schemas-microsoft-com:vml" xmlns:wp14="http://schemas.microsoft.com/office/word/2010/wordprocessingDrawing" xmlns:wp="http://schemas.openxmlformats.org/drawingml/2006/wordprocessingDrawing" xmlns:w10="urn:schemas-microsoft-com:office:word" xmlns:w="http://schemas.openxmlformats.org/wordprocessingml/2006/main" xmlns:w14="http://schemas.microsoft.com/office/word/2010/wordml" xmlns:w15="http://schemas.microsoft.com/office/word/2012/wordml" xmlns:w16cex="http://schemas.microsoft.com/office/word/2018/wordml/cex" xmlns:w16cid="http://schemas.microsoft.com/office/word/2016/wordml/cid" xmlns:w16="http://schemas.microsoft.com/office/word/2018/wordml" xmlns:w16sdtdh="http://schemas.microsoft.com/office/word/2020/wordml/sdtdatahash" xmlns:w16se="http://schemas.microsoft.com/office/word/2015/wordml/symex" xmlns:wpg="http://schemas.microsoft.com/office/word/2010/wordprocessingGroup" xmlns:wpi="http://schemas.microsoft.com/office/word/2010/wordprocessingInk" xmlns:wne="http://schemas.microsoft.com/office/word/2006/wordml" xmlns:wps="http://schemas.microsoft.com/office/word/2010/wordprocessingShape" mc:Ignorable="w14 w15 w16se w16cid w16 w16cex w16sdtdh wp14">
   <w:footnote w:type="separator" w:id="-1">
     <w:p>
       <w:r>
@@ -4398,7 +4445,7 @@
 </file>
 
 <file path=word/header1.xml><?xml version="1.0" encoding="utf-8"?>
-<w:hdr xmlns:wpc="http://schemas.microsoft.com/office/word/2010/wordprocessingCanvas" xmlns:cx="http://schemas.microsoft.com/office/drawing/2014/chartex" xmlns:cx1="http://schemas.microsoft.com/office/drawing/2015/9/8/chartex" xmlns:cx2="http://schemas.microsoft.com/office/drawing/2015/10/21/chartex" xmlns:cx3="http://schemas.microsoft.com/office/drawing/2016/5/9/chartex" xmlns:cx4="http://schemas.microsoft.com/office/drawing/2016/5/10/chartex" xmlns:cx5="http://schemas.microsoft.com/office/drawing/2016/5/11/chartex" xmlns:cx6="http://schemas.microsoft.com/office/drawing/2016/5/12/chartex" xmlns:cx7="http://schemas.microsoft.com/office/drawing/2016/5/13/chartex" xmlns:cx8="http://schemas.microsoft.com/office/drawing/2016/5/14/chartex" xmlns:mc="http://schemas.openxmlformats.org/markup-compatibility/2006" xmlns:aink="http://schemas.microsoft.com/office/drawing/2016/ink" xmlns:am3d="http://schemas.microsoft.com/office/drawing/2017/model3d" xmlns:o="urn:schemas-microsoft-com:office:office" xmlns:r="http://schemas.openxmlformats.org/officeDocument/2006/relationships" xmlns:m="http://schemas.openxmlformats.org/officeDocument/2006/math" xmlns:v="urn:schemas-microsoft-com:vml" xmlns:wp14="http://schemas.microsoft.com/office/word/2010/wordprocessingDrawing" xmlns:wp="http://schemas.openxmlformats.org/drawingml/2006/wordprocessingDrawing" xmlns:w10="urn:schemas-microsoft-com:office:word" xmlns:w="http://schemas.openxmlformats.org/wordprocessingml/2006/main" xmlns:w14="http://schemas.microsoft.com/office/word/2010/wordml" xmlns:w15="http://schemas.microsoft.com/office/word/2012/wordml" xmlns:w16cex="http://schemas.microsoft.com/office/word/2018/wordml/cex" xmlns:w16cid="http://schemas.microsoft.com/office/word/2016/wordml/cid" xmlns:w16="http://schemas.microsoft.com/office/word/2018/wordml" xmlns:w16se="http://schemas.microsoft.com/office/word/2015/wordml/symex" xmlns:wpg="http://schemas.microsoft.com/office/word/2010/wordprocessingGroup" xmlns:wpi="http://schemas.microsoft.com/office/word/2010/wordprocessingInk" xmlns:wne="http://schemas.microsoft.com/office/word/2006/wordml" xmlns:wps="http://schemas.microsoft.com/office/word/2010/wordprocessingShape" mc:Ignorable="w14 w15 w16se w16cid w16 w16cex wp14">
+<w:hdr xmlns:wpc="http://schemas.microsoft.com/office/word/2010/wordprocessingCanvas" xmlns:cx="http://schemas.microsoft.com/office/drawing/2014/chartex" xmlns:cx1="http://schemas.microsoft.com/office/drawing/2015/9/8/chartex" xmlns:cx2="http://schemas.microsoft.com/office/drawing/2015/10/21/chartex" xmlns:cx3="http://schemas.microsoft.com/office/drawing/2016/5/9/chartex" xmlns:cx4="http://schemas.microsoft.com/office/drawing/2016/5/10/chartex" xmlns:cx5="http://schemas.microsoft.com/office/drawing/2016/5/11/chartex" xmlns:cx6="http://schemas.microsoft.com/office/drawing/2016/5/12/chartex" xmlns:cx7="http://schemas.microsoft.com/office/drawing/2016/5/13/chartex" xmlns:cx8="http://schemas.microsoft.com/office/drawing/2016/5/14/chartex" xmlns:mc="http://schemas.openxmlformats.org/markup-compatibility/2006" xmlns:aink="http://schemas.microsoft.com/office/drawing/2016/ink" xmlns:am3d="http://schemas.microsoft.com/office/drawing/2017/model3d" xmlns:o="urn:schemas-microsoft-com:office:office" xmlns:oel="http://schemas.microsoft.com/office/2019/extlst" xmlns:r="http://schemas.openxmlformats.org/officeDocument/2006/relationships" xmlns:m="http://schemas.openxmlformats.org/officeDocument/2006/math" xmlns:v="urn:schemas-microsoft-com:vml" xmlns:wp14="http://schemas.microsoft.com/office/word/2010/wordprocessingDrawing" xmlns:wp="http://schemas.openxmlformats.org/drawingml/2006/wordprocessingDrawing" xmlns:w10="urn:schemas-microsoft-com:office:word" xmlns:w="http://schemas.openxmlformats.org/wordprocessingml/2006/main" xmlns:w14="http://schemas.microsoft.com/office/word/2010/wordml" xmlns:w15="http://schemas.microsoft.com/office/word/2012/wordml" xmlns:w16cex="http://schemas.microsoft.com/office/word/2018/wordml/cex" xmlns:w16cid="http://schemas.microsoft.com/office/word/2016/wordml/cid" xmlns:w16="http://schemas.microsoft.com/office/word/2018/wordml" xmlns:w16sdtdh="http://schemas.microsoft.com/office/word/2020/wordml/sdtdatahash" xmlns:w16se="http://schemas.microsoft.com/office/word/2015/wordml/symex" xmlns:wpg="http://schemas.microsoft.com/office/word/2010/wordprocessingGroup" xmlns:wpi="http://schemas.microsoft.com/office/word/2010/wordprocessingInk" xmlns:wne="http://schemas.microsoft.com/office/word/2006/wordml" xmlns:wps="http://schemas.microsoft.com/office/word/2010/wordprocessingShape" mc:Ignorable="w14 w15 w16se w16cid w16 w16cex w16sdtdh wp14">
   <w:p>
     <w:pPr>
       <w:pStyle w:val="Header"/>
@@ -4408,7 +4455,7 @@
 </file>
 
 <file path=word/header2.xml><?xml version="1.0" encoding="utf-8"?>
-<w:hdr xmlns:wpc="http://schemas.microsoft.com/office/word/2010/wordprocessingCanvas" xmlns:cx="http://schemas.microsoft.com/office/drawing/2014/chartex" xmlns:cx1="http://schemas.microsoft.com/office/drawing/2015/9/8/chartex" xmlns:cx2="http://schemas.microsoft.com/office/drawing/2015/10/21/chartex" xmlns:cx3="http://schemas.microsoft.com/office/drawing/2016/5/9/chartex" xmlns:cx4="http://schemas.microsoft.com/office/drawing/2016/5/10/chartex" xmlns:cx5="http://schemas.microsoft.com/office/drawing/2016/5/11/chartex" xmlns:cx6="http://schemas.microsoft.com/office/drawing/2016/5/12/chartex" xmlns:cx7="http://schemas.microsoft.com/office/drawing/2016/5/13/chartex" xmlns:cx8="http://schemas.microsoft.com/office/drawing/2016/5/14/chartex" xmlns:mc="http://schemas.openxmlformats.org/markup-compatibility/2006" xmlns:aink="http://schemas.microsoft.com/office/drawing/2016/ink" xmlns:am3d="http://schemas.microsoft.com/office/drawing/2017/model3d" xmlns:o="urn:schemas-microsoft-com:office:office" xmlns:r="http://schemas.openxmlformats.org/officeDocument/2006/relationships" xmlns:m="http://schemas.openxmlformats.org/officeDocument/2006/math" xmlns:v="urn:schemas-microsoft-com:vml" xmlns:wp14="http://schemas.microsoft.com/office/word/2010/wordprocessingDrawing" xmlns:wp="http://schemas.openxmlformats.org/drawingml/2006/wordprocessingDrawing" xmlns:w10="urn:schemas-microsoft-com:office:word" xmlns:w="http://schemas.openxmlformats.org/wordprocessingml/2006/main" xmlns:w14="http://schemas.microsoft.com/office/word/2010/wordml" xmlns:w15="http://schemas.microsoft.com/office/word/2012/wordml" xmlns:w16cex="http://schemas.microsoft.com/office/word/2018/wordml/cex" xmlns:w16cid="http://schemas.microsoft.com/office/word/2016/wordml/cid" xmlns:w16="http://schemas.microsoft.com/office/word/2018/wordml" xmlns:w16se="http://schemas.microsoft.com/office/word/2015/wordml/symex" xmlns:wpg="http://schemas.microsoft.com/office/word/2010/wordprocessingGroup" xmlns:wpi="http://schemas.microsoft.com/office/word/2010/wordprocessingInk" xmlns:wne="http://schemas.microsoft.com/office/word/2006/wordml" xmlns:wps="http://schemas.microsoft.com/office/word/2010/wordprocessingShape" mc:Ignorable="w14 w15 w16se w16cid w16 w16cex wp14">
+<w:hdr xmlns:wpc="http://schemas.microsoft.com/office/word/2010/wordprocessingCanvas" xmlns:cx="http://schemas.microsoft.com/office/drawing/2014/chartex" xmlns:cx1="http://schemas.microsoft.com/office/drawing/2015/9/8/chartex" xmlns:cx2="http://schemas.microsoft.com/office/drawing/2015/10/21/chartex" xmlns:cx3="http://schemas.microsoft.com/office/drawing/2016/5/9/chartex" xmlns:cx4="http://schemas.microsoft.com/office/drawing/2016/5/10/chartex" xmlns:cx5="http://schemas.microsoft.com/office/drawing/2016/5/11/chartex" xmlns:cx6="http://schemas.microsoft.com/office/drawing/2016/5/12/chartex" xmlns:cx7="http://schemas.microsoft.com/office/drawing/2016/5/13/chartex" xmlns:cx8="http://schemas.microsoft.com/office/drawing/2016/5/14/chartex" xmlns:mc="http://schemas.openxmlformats.org/markup-compatibility/2006" xmlns:aink="http://schemas.microsoft.com/office/drawing/2016/ink" xmlns:am3d="http://schemas.microsoft.com/office/drawing/2017/model3d" xmlns:o="urn:schemas-microsoft-com:office:office" xmlns:oel="http://schemas.microsoft.com/office/2019/extlst" xmlns:r="http://schemas.openxmlformats.org/officeDocument/2006/relationships" xmlns:m="http://schemas.openxmlformats.org/officeDocument/2006/math" xmlns:v="urn:schemas-microsoft-com:vml" xmlns:wp14="http://schemas.microsoft.com/office/word/2010/wordprocessingDrawing" xmlns:wp="http://schemas.openxmlformats.org/drawingml/2006/wordprocessingDrawing" xmlns:w10="urn:schemas-microsoft-com:office:word" xmlns:w="http://schemas.openxmlformats.org/wordprocessingml/2006/main" xmlns:w14="http://schemas.microsoft.com/office/word/2010/wordml" xmlns:w15="http://schemas.microsoft.com/office/word/2012/wordml" xmlns:w16cex="http://schemas.microsoft.com/office/word/2018/wordml/cex" xmlns:w16cid="http://schemas.microsoft.com/office/word/2016/wordml/cid" xmlns:w16="http://schemas.microsoft.com/office/word/2018/wordml" xmlns:w16sdtdh="http://schemas.microsoft.com/office/word/2020/wordml/sdtdatahash" xmlns:w16se="http://schemas.microsoft.com/office/word/2015/wordml/symex" xmlns:wpg="http://schemas.microsoft.com/office/word/2010/wordprocessingGroup" xmlns:wpi="http://schemas.microsoft.com/office/word/2010/wordprocessingInk" xmlns:wne="http://schemas.microsoft.com/office/word/2006/wordml" xmlns:wps="http://schemas.microsoft.com/office/word/2010/wordprocessingShape" mc:Ignorable="w14 w15 w16se w16cid w16 w16cex w16sdtdh wp14">
   <w:p>
     <w:pPr>
       <w:pStyle w:val="Header"/>
@@ -4466,7 +4513,7 @@
 </file>
 
 <file path=word/header3.xml><?xml version="1.0" encoding="utf-8"?>
-<w:hdr xmlns:wpc="http://schemas.microsoft.com/office/word/2010/wordprocessingCanvas" xmlns:cx="http://schemas.microsoft.com/office/drawing/2014/chartex" xmlns:cx1="http://schemas.microsoft.com/office/drawing/2015/9/8/chartex" xmlns:cx2="http://schemas.microsoft.com/office/drawing/2015/10/21/chartex" xmlns:cx3="http://schemas.microsoft.com/office/drawing/2016/5/9/chartex" xmlns:cx4="http://schemas.microsoft.com/office/drawing/2016/5/10/chartex" xmlns:cx5="http://schemas.microsoft.com/office/drawing/2016/5/11/chartex" xmlns:cx6="http://schemas.microsoft.com/office/drawing/2016/5/12/chartex" xmlns:cx7="http://schemas.microsoft.com/office/drawing/2016/5/13/chartex" xmlns:cx8="http://schemas.microsoft.com/office/drawing/2016/5/14/chartex" xmlns:mc="http://schemas.openxmlformats.org/markup-compatibility/2006" xmlns:aink="http://schemas.microsoft.com/office/drawing/2016/ink" xmlns:am3d="http://schemas.microsoft.com/office/drawing/2017/model3d" xmlns:o="urn:schemas-microsoft-com:office:office" xmlns:r="http://schemas.openxmlformats.org/officeDocument/2006/relationships" xmlns:m="http://schemas.openxmlformats.org/officeDocument/2006/math" xmlns:v="urn:schemas-microsoft-com:vml" xmlns:wp14="http://schemas.microsoft.com/office/word/2010/wordprocessingDrawing" xmlns:wp="http://schemas.openxmlformats.org/drawingml/2006/wordprocessingDrawing" xmlns:w10="urn:schemas-microsoft-com:office:word" xmlns:w="http://schemas.openxmlformats.org/wordprocessingml/2006/main" xmlns:w14="http://schemas.microsoft.com/office/word/2010/wordml" xmlns:w15="http://schemas.microsoft.com/office/word/2012/wordml" xmlns:w16cex="http://schemas.microsoft.com/office/word/2018/wordml/cex" xmlns:w16cid="http://schemas.microsoft.com/office/word/2016/wordml/cid" xmlns:w16="http://schemas.microsoft.com/office/word/2018/wordml" xmlns:w16se="http://schemas.microsoft.com/office/word/2015/wordml/symex" xmlns:wpg="http://schemas.microsoft.com/office/word/2010/wordprocessingGroup" xmlns:wpi="http://schemas.microsoft.com/office/word/2010/wordprocessingInk" xmlns:wne="http://schemas.microsoft.com/office/word/2006/wordml" xmlns:wps="http://schemas.microsoft.com/office/word/2010/wordprocessingShape" mc:Ignorable="w14 w15 w16se w16cid w16 w16cex wp14">
+<w:hdr xmlns:wpc="http://schemas.microsoft.com/office/word/2010/wordprocessingCanvas" xmlns:cx="http://schemas.microsoft.com/office/drawing/2014/chartex" xmlns:cx1="http://schemas.microsoft.com/office/drawing/2015/9/8/chartex" xmlns:cx2="http://schemas.microsoft.com/office/drawing/2015/10/21/chartex" xmlns:cx3="http://schemas.microsoft.com/office/drawing/2016/5/9/chartex" xmlns:cx4="http://schemas.microsoft.com/office/drawing/2016/5/10/chartex" xmlns:cx5="http://schemas.microsoft.com/office/drawing/2016/5/11/chartex" xmlns:cx6="http://schemas.microsoft.com/office/drawing/2016/5/12/chartex" xmlns:cx7="http://schemas.microsoft.com/office/drawing/2016/5/13/chartex" xmlns:cx8="http://schemas.microsoft.com/office/drawing/2016/5/14/chartex" xmlns:mc="http://schemas.openxmlformats.org/markup-compatibility/2006" xmlns:aink="http://schemas.microsoft.com/office/drawing/2016/ink" xmlns:am3d="http://schemas.microsoft.com/office/drawing/2017/model3d" xmlns:o="urn:schemas-microsoft-com:office:office" xmlns:oel="http://schemas.microsoft.com/office/2019/extlst" xmlns:r="http://schemas.openxmlformats.org/officeDocument/2006/relationships" xmlns:m="http://schemas.openxmlformats.org/officeDocument/2006/math" xmlns:v="urn:schemas-microsoft-com:vml" xmlns:wp14="http://schemas.microsoft.com/office/word/2010/wordprocessingDrawing" xmlns:wp="http://schemas.openxmlformats.org/drawingml/2006/wordprocessingDrawing" xmlns:w10="urn:schemas-microsoft-com:office:word" xmlns:w="http://schemas.openxmlformats.org/wordprocessingml/2006/main" xmlns:w14="http://schemas.microsoft.com/office/word/2010/wordml" xmlns:w15="http://schemas.microsoft.com/office/word/2012/wordml" xmlns:w16cex="http://schemas.microsoft.com/office/word/2018/wordml/cex" xmlns:w16cid="http://schemas.microsoft.com/office/word/2016/wordml/cid" xmlns:w16="http://schemas.microsoft.com/office/word/2018/wordml" xmlns:w16sdtdh="http://schemas.microsoft.com/office/word/2020/wordml/sdtdatahash" xmlns:w16se="http://schemas.microsoft.com/office/word/2015/wordml/symex" xmlns:wpg="http://schemas.microsoft.com/office/word/2010/wordprocessingGroup" xmlns:wpi="http://schemas.microsoft.com/office/word/2010/wordprocessingInk" xmlns:wne="http://schemas.microsoft.com/office/word/2006/wordml" xmlns:wps="http://schemas.microsoft.com/office/word/2010/wordprocessingShape" mc:Ignorable="w14 w15 w16se w16cid w16 w16cex w16sdtdh wp14">
   <w:p>
     <w:pPr>
       <w:pStyle w:val="Header"/>
@@ -4476,7 +4523,7 @@
 </file>
 
 <file path=word/numbering.xml><?xml version="1.0" encoding="utf-8"?>
-<w:numbering xmlns:wpc="http://schemas.microsoft.com/office/word/2010/wordprocessingCanvas" xmlns:cx="http://schemas.microsoft.com/office/drawing/2014/chartex" xmlns:cx1="http://schemas.microsoft.com/office/drawing/2015/9/8/chartex" xmlns:cx2="http://schemas.microsoft.com/office/drawing/2015/10/21/chartex" xmlns:cx3="http://schemas.microsoft.com/office/drawing/2016/5/9/chartex" xmlns:cx4="http://schemas.microsoft.com/office/drawing/2016/5/10/chartex" xmlns:cx5="http://schemas.microsoft.com/office/drawing/2016/5/11/chartex" xmlns:cx6="http://schemas.microsoft.com/office/drawing/2016/5/12/chartex" xmlns:cx7="http://schemas.microsoft.com/office/drawing/2016/5/13/chartex" xmlns:cx8="http://schemas.microsoft.com/office/drawing/2016/5/14/chartex" xmlns:mc="http://schemas.openxmlformats.org/markup-compatibility/2006" xmlns:aink="http://schemas.microsoft.com/office/drawing/2016/ink" xmlns:am3d="http://schemas.microsoft.com/office/drawing/2017/model3d" xmlns:o="urn:schemas-microsoft-com:office:office" xmlns:r="http://schemas.openxmlformats.org/officeDocument/2006/relationships" xmlns:m="http://schemas.openxmlformats.org/officeDocument/2006/math" xmlns:v="urn:schemas-microsoft-com:vml" xmlns:wp14="http://schemas.microsoft.com/office/word/2010/wordprocessingDrawing" xmlns:wp="http://schemas.openxmlformats.org/drawingml/2006/wordprocessingDrawing" xmlns:w10="urn:schemas-microsoft-com:office:word" xmlns:w="http://schemas.openxmlformats.org/wordprocessingml/2006/main" xmlns:w14="http://schemas.microsoft.com/office/word/2010/wordml" xmlns:w15="http://schemas.microsoft.com/office/word/2012/wordml" xmlns:w16cex="http://schemas.microsoft.com/office/word/2018/wordml/cex" xmlns:w16cid="http://schemas.microsoft.com/office/word/2016/wordml/cid" xmlns:w16="http://schemas.microsoft.com/office/word/2018/wordml" xmlns:w16se="http://schemas.microsoft.com/office/word/2015/wordml/symex" xmlns:wpg="http://schemas.microsoft.com/office/word/2010/wordprocessingGroup" xmlns:wpi="http://schemas.microsoft.com/office/word/2010/wordprocessingInk" xmlns:wne="http://schemas.microsoft.com/office/word/2006/wordml" xmlns:wps="http://schemas.microsoft.com/office/word/2010/wordprocessingShape" mc:Ignorable="w14 w15 w16se w16cid w16 w16cex wp14">
+<w:numbering xmlns:wpc="http://schemas.microsoft.com/office/word/2010/wordprocessingCanvas" xmlns:cx="http://schemas.microsoft.com/office/drawing/2014/chartex" xmlns:cx1="http://schemas.microsoft.com/office/drawing/2015/9/8/chartex" xmlns:cx2="http://schemas.microsoft.com/office/drawing/2015/10/21/chartex" xmlns:cx3="http://schemas.microsoft.com/office/drawing/2016/5/9/chartex" xmlns:cx4="http://schemas.microsoft.com/office/drawing/2016/5/10/chartex" xmlns:cx5="http://schemas.microsoft.com/office/drawing/2016/5/11/chartex" xmlns:cx6="http://schemas.microsoft.com/office/drawing/2016/5/12/chartex" xmlns:cx7="http://schemas.microsoft.com/office/drawing/2016/5/13/chartex" xmlns:cx8="http://schemas.microsoft.com/office/drawing/2016/5/14/chartex" xmlns:mc="http://schemas.openxmlformats.org/markup-compatibility/2006" xmlns:aink="http://schemas.microsoft.com/office/drawing/2016/ink" xmlns:am3d="http://schemas.microsoft.com/office/drawing/2017/model3d" xmlns:o="urn:schemas-microsoft-com:office:office" xmlns:oel="http://schemas.microsoft.com/office/2019/extlst" xmlns:r="http://schemas.openxmlformats.org/officeDocument/2006/relationships" xmlns:m="http://schemas.openxmlformats.org/officeDocument/2006/math" xmlns:v="urn:schemas-microsoft-com:vml" xmlns:wp14="http://schemas.microsoft.com/office/word/2010/wordprocessingDrawing" xmlns:wp="http://schemas.openxmlformats.org/drawingml/2006/wordprocessingDrawing" xmlns:w10="urn:schemas-microsoft-com:office:word" xmlns:w="http://schemas.openxmlformats.org/wordprocessingml/2006/main" xmlns:w14="http://schemas.microsoft.com/office/word/2010/wordml" xmlns:w15="http://schemas.microsoft.com/office/word/2012/wordml" xmlns:w16cex="http://schemas.microsoft.com/office/word/2018/wordml/cex" xmlns:w16cid="http://schemas.microsoft.com/office/word/2016/wordml/cid" xmlns:w16="http://schemas.microsoft.com/office/word/2018/wordml" xmlns:w16sdtdh="http://schemas.microsoft.com/office/word/2020/wordml/sdtdatahash" xmlns:w16se="http://schemas.microsoft.com/office/word/2015/wordml/symex" xmlns:wpg="http://schemas.microsoft.com/office/word/2010/wordprocessingGroup" xmlns:wpi="http://schemas.microsoft.com/office/word/2010/wordprocessingInk" xmlns:wne="http://schemas.microsoft.com/office/word/2006/wordml" xmlns:wps="http://schemas.microsoft.com/office/word/2010/wordprocessingShape" mc:Ignorable="w14 w15 w16se w16cid w16 w16cex w16sdtdh wp14">
   <w:abstractNum w:abstractNumId="0" w15:restartNumberingAfterBreak="0">
     <w:nsid w:val="FFFFFF1D"/>
     <w:multiLevelType w:val="multilevel"/>
@@ -5894,53 +5941,53 @@
       </w:pPr>
     </w:lvl>
   </w:abstractNum>
-  <w:num w:numId="1">
+  <w:num w:numId="1" w16cid:durableId="60763397">
     <w:abstractNumId w:val="1"/>
   </w:num>
-  <w:num w:numId="2">
+  <w:num w:numId="2" w16cid:durableId="1227109645">
     <w:abstractNumId w:val="2"/>
   </w:num>
-  <w:num w:numId="3">
+  <w:num w:numId="3" w16cid:durableId="131754015">
     <w:abstractNumId w:val="3"/>
   </w:num>
-  <w:num w:numId="4">
+  <w:num w:numId="4" w16cid:durableId="1645042942">
     <w:abstractNumId w:val="4"/>
   </w:num>
-  <w:num w:numId="5">
+  <w:num w:numId="5" w16cid:durableId="1424842659">
     <w:abstractNumId w:val="5"/>
   </w:num>
-  <w:num w:numId="6">
+  <w:num w:numId="6" w16cid:durableId="233591902">
     <w:abstractNumId w:val="6"/>
   </w:num>
-  <w:num w:numId="7">
+  <w:num w:numId="7" w16cid:durableId="973414056">
     <w:abstractNumId w:val="7"/>
   </w:num>
-  <w:num w:numId="8">
+  <w:num w:numId="8" w16cid:durableId="1524515750">
     <w:abstractNumId w:val="8"/>
   </w:num>
-  <w:num w:numId="9">
+  <w:num w:numId="9" w16cid:durableId="1644696050">
     <w:abstractNumId w:val="13"/>
   </w:num>
-  <w:num w:numId="10">
+  <w:num w:numId="10" w16cid:durableId="1718626416">
     <w:abstractNumId w:val="12"/>
   </w:num>
-  <w:num w:numId="11">
+  <w:num w:numId="11" w16cid:durableId="28261828">
     <w:abstractNumId w:val="0"/>
   </w:num>
-  <w:num w:numId="12">
+  <w:num w:numId="12" w16cid:durableId="576942141">
     <w:abstractNumId w:val="10"/>
   </w:num>
-  <w:num w:numId="13">
+  <w:num w:numId="13" w16cid:durableId="776801581">
     <w:abstractNumId w:val="11"/>
   </w:num>
-  <w:num w:numId="14">
+  <w:num w:numId="14" w16cid:durableId="847252902">
     <w:abstractNumId w:val="9"/>
   </w:num>
 </w:numbering>
 </file>
 
 <file path=word/styles.xml><?xml version="1.0" encoding="utf-8"?>
-<w:styles xmlns:mc="http://schemas.openxmlformats.org/markup-compatibility/2006" xmlns:r="http://schemas.openxmlformats.org/officeDocument/2006/relationships" xmlns:w="http://schemas.openxmlformats.org/wordprocessingml/2006/main" xmlns:w14="http://schemas.microsoft.com/office/word/2010/wordml" xmlns:w15="http://schemas.microsoft.com/office/word/2012/wordml" xmlns:w16cex="http://schemas.microsoft.com/office/word/2018/wordml/cex" xmlns:w16cid="http://schemas.microsoft.com/office/word/2016/wordml/cid" xmlns:w16="http://schemas.microsoft.com/office/word/2018/wordml" xmlns:w16se="http://schemas.microsoft.com/office/word/2015/wordml/symex" mc:Ignorable="w14 w15 w16se w16cid w16 w16cex">
+<w:styles xmlns:mc="http://schemas.openxmlformats.org/markup-compatibility/2006" xmlns:r="http://schemas.openxmlformats.org/officeDocument/2006/relationships" xmlns:w="http://schemas.openxmlformats.org/wordprocessingml/2006/main" xmlns:w14="http://schemas.microsoft.com/office/word/2010/wordml" xmlns:w15="http://schemas.microsoft.com/office/word/2012/wordml" xmlns:w16cex="http://schemas.microsoft.com/office/word/2018/wordml/cex" xmlns:w16cid="http://schemas.microsoft.com/office/word/2016/wordml/cid" xmlns:w16="http://schemas.microsoft.com/office/word/2018/wordml" xmlns:w16sdtdh="http://schemas.microsoft.com/office/word/2020/wordml/sdtdatahash" xmlns:w16se="http://schemas.microsoft.com/office/word/2015/wordml/symex" mc:Ignorable="w14 w15 w16se w16cid w16 w16cex w16sdtdh">
   <w:docDefaults>
     <w:rPrDefault>
       <w:rPr>

</xml_diff>